<commit_message>
Update PII_U3AINT_Equipo-Producto final U3.docx
</commit_message>
<xml_diff>
--- a/Proyecto 2/PII_U3AINT_Equipo-Producto final U3.docx
+++ b/Proyecto 2/PII_U3AINT_Equipo-Producto final U3.docx
@@ -28,12 +28,12 @@
             <wp:extent cx="857250" cy="1028700"/>
             <wp:effectExtent b="0" l="0" r="0" t="0"/>
             <wp:wrapNone/>
-            <wp:docPr descr="logoUdg" id="21" name="image10.png"/>
+            <wp:docPr descr="logoUdg" id="25" name="image9.png"/>
             <a:graphic>
               <a:graphicData uri="http://schemas.openxmlformats.org/drawingml/2006/picture">
                 <pic:pic>
                   <pic:nvPicPr>
-                    <pic:cNvPr descr="logoUdg" id="0" name="image10.png"/>
+                    <pic:cNvPr descr="logoUdg" id="0" name="image9.png"/>
                     <pic:cNvPicPr preferRelativeResize="0"/>
                   </pic:nvPicPr>
                   <pic:blipFill>
@@ -70,12 +70,12 @@
             <wp:extent cx="1906270" cy="581025"/>
             <wp:effectExtent b="0" l="0" r="0" t="0"/>
             <wp:wrapNone/>
-            <wp:docPr descr="banner_inst" id="22" name="image3.png"/>
+            <wp:docPr descr="banner_inst" id="27" name="image10.png"/>
             <a:graphic>
               <a:graphicData uri="http://schemas.openxmlformats.org/drawingml/2006/picture">
                 <pic:pic>
                   <pic:nvPicPr>
-                    <pic:cNvPr descr="banner_inst" id="0" name="image3.png"/>
+                    <pic:cNvPr descr="banner_inst" id="0" name="image10.png"/>
                     <pic:cNvPicPr preferRelativeResize="0"/>
                   </pic:nvPicPr>
                   <pic:blipFill>
@@ -627,12 +627,12 @@
           <wp:inline distB="114300" distT="114300" distL="114300" distR="114300">
             <wp:extent cx="5972400" cy="2603500"/>
             <wp:effectExtent b="0" l="0" r="0" t="0"/>
-            <wp:docPr id="24" name="image5.png"/>
+            <wp:docPr id="19" name="image3.png"/>
             <a:graphic>
               <a:graphicData uri="http://schemas.openxmlformats.org/drawingml/2006/picture">
                 <pic:pic>
                   <pic:nvPicPr>
-                    <pic:cNvPr id="0" name="image5.png"/>
+                    <pic:cNvPr id="0" name="image3.png"/>
                     <pic:cNvPicPr preferRelativeResize="0"/>
                   </pic:nvPicPr>
                   <pic:blipFill>
@@ -683,12 +683,12 @@
           <wp:inline distB="114300" distT="114300" distL="114300" distR="114300">
             <wp:extent cx="5972400" cy="1854200"/>
             <wp:effectExtent b="0" l="0" r="0" t="0"/>
-            <wp:docPr id="18" name="image2.png"/>
+            <wp:docPr id="22" name="image6.png"/>
             <a:graphic>
               <a:graphicData uri="http://schemas.openxmlformats.org/drawingml/2006/picture">
                 <pic:pic>
                   <pic:nvPicPr>
-                    <pic:cNvPr id="0" name="image2.png"/>
+                    <pic:cNvPr id="0" name="image6.png"/>
                     <pic:cNvPicPr preferRelativeResize="0"/>
                   </pic:nvPicPr>
                   <pic:blipFill>
@@ -828,12 +828,12 @@
           <wp:inline distB="114300" distT="114300" distL="114300" distR="114300">
             <wp:extent cx="5972400" cy="2552700"/>
             <wp:effectExtent b="0" l="0" r="0" t="0"/>
-            <wp:docPr id="19" name="image1.png"/>
+            <wp:docPr id="23" name="image7.png"/>
             <a:graphic>
               <a:graphicData uri="http://schemas.openxmlformats.org/drawingml/2006/picture">
                 <pic:pic>
                   <pic:nvPicPr>
-                    <pic:cNvPr id="0" name="image1.png"/>
+                    <pic:cNvPr id="0" name="image7.png"/>
                     <pic:cNvPicPr preferRelativeResize="0"/>
                   </pic:nvPicPr>
                   <pic:blipFill>
@@ -897,12 +897,12 @@
           <wp:inline distB="114300" distT="114300" distL="114300" distR="114300">
             <wp:extent cx="5972400" cy="1651000"/>
             <wp:effectExtent b="0" l="0" r="0" t="0"/>
-            <wp:docPr id="20" name="image7.png"/>
+            <wp:docPr id="24" name="image8.png"/>
             <a:graphic>
               <a:graphicData uri="http://schemas.openxmlformats.org/drawingml/2006/picture">
                 <pic:pic>
                   <pic:nvPicPr>
-                    <pic:cNvPr id="0" name="image7.png"/>
+                    <pic:cNvPr id="0" name="image8.png"/>
                     <pic:cNvPicPr preferRelativeResize="0"/>
                   </pic:nvPicPr>
                   <pic:blipFill>
@@ -1080,12 +1080,12 @@
           <wp:inline distB="114300" distT="114300" distL="114300" distR="114300">
             <wp:extent cx="5972400" cy="2616200"/>
             <wp:effectExtent b="0" l="0" r="0" t="0"/>
-            <wp:docPr id="23" name="image6.png"/>
+            <wp:docPr id="18" name="image4.png"/>
             <a:graphic>
               <a:graphicData uri="http://schemas.openxmlformats.org/drawingml/2006/picture">
                 <pic:pic>
                   <pic:nvPicPr>
-                    <pic:cNvPr id="0" name="image6.png"/>
+                    <pic:cNvPr id="0" name="image4.png"/>
                     <pic:cNvPicPr preferRelativeResize="0"/>
                   </pic:nvPicPr>
                   <pic:blipFill>
@@ -1138,12 +1138,12 @@
           <wp:inline distB="114300" distT="114300" distL="114300" distR="114300">
             <wp:extent cx="5972400" cy="1130300"/>
             <wp:effectExtent b="0" l="0" r="0" t="0"/>
-            <wp:docPr id="16" name="image4.png"/>
+            <wp:docPr id="16" name="image2.png"/>
             <a:graphic>
               <a:graphicData uri="http://schemas.openxmlformats.org/drawingml/2006/picture">
                 <pic:pic>
                   <pic:nvPicPr>
-                    <pic:cNvPr id="0" name="image4.png"/>
+                    <pic:cNvPr id="0" name="image2.png"/>
                     <pic:cNvPicPr preferRelativeResize="0"/>
                   </pic:nvPicPr>
                   <pic:blipFill>
@@ -1274,12 +1274,12 @@
           <wp:inline distB="114300" distT="114300" distL="114300" distR="114300">
             <wp:extent cx="5972400" cy="5524500"/>
             <wp:effectExtent b="0" l="0" r="0" t="0"/>
-            <wp:docPr id="17" name="image9.png"/>
+            <wp:docPr id="17" name="image1.png"/>
             <a:graphic>
               <a:graphicData uri="http://schemas.openxmlformats.org/drawingml/2006/picture">
                 <pic:pic>
                   <pic:nvPicPr>
-                    <pic:cNvPr id="0" name="image9.png"/>
+                    <pic:cNvPr id="0" name="image1.png"/>
                     <pic:cNvPicPr preferRelativeResize="0"/>
                   </pic:nvPicPr>
                   <pic:blipFill>
@@ -1337,6 +1337,132 @@
       <w:bookmarkStart w:colFirst="0" w:colLast="0" w:name="_heading=h.z8yzbra7bat" w:id="7"/>
       <w:bookmarkEnd w:id="7"/>
       <w:r>
+        <w:rPr/>
+        <w:drawing>
+          <wp:inline distB="114300" distT="114300" distL="114300" distR="114300">
+            <wp:extent cx="5972400" cy="3340100"/>
+            <wp:effectExtent b="0" l="0" r="0" t="0"/>
+            <wp:docPr id="26" name="image11.png"/>
+            <a:graphic>
+              <a:graphicData uri="http://schemas.openxmlformats.org/drawingml/2006/picture">
+                <pic:pic>
+                  <pic:nvPicPr>
+                    <pic:cNvPr id="0" name="image11.png"/>
+                    <pic:cNvPicPr preferRelativeResize="0"/>
+                  </pic:nvPicPr>
+                  <pic:blipFill>
+                    <a:blip r:embed="rId16"/>
+                    <a:srcRect b="0" l="0" r="0" t="0"/>
+                    <a:stretch>
+                      <a:fillRect/>
+                    </a:stretch>
+                  </pic:blipFill>
+                  <pic:spPr>
+                    <a:xfrm>
+                      <a:off x="0" y="0"/>
+                      <a:ext cx="5972400" cy="3340100"/>
+                    </a:xfrm>
+                    <a:prstGeom prst="rect"/>
+                    <a:ln/>
+                  </pic:spPr>
+                </pic:pic>
+              </a:graphicData>
+            </a:graphic>
+          </wp:inline>
+        </w:drawing>
+      </w:r>
+      <w:r>
+        <w:rPr>
+          <w:rtl w:val="0"/>
+        </w:rPr>
+      </w:r>
+    </w:p>
+    <w:p>
+      <w:pPr>
+        <w:rPr/>
+      </w:pPr>
+      <w:r>
+        <w:rPr>
+          <w:rtl w:val="0"/>
+        </w:rPr>
+        <w:t xml:space="preserve">En el diagrama anterior se muestra como fue avanzando el proyecto conforme se iba avanzando en los sprints… de color morado se muestra el avance de lo completado que va en aumento y lo naranja que está por hacer. De esta forma vemos que solo nos quedan 2 historias por completar.</w:t>
+      </w:r>
+    </w:p>
+    <w:p>
+      <w:pPr>
+        <w:rPr/>
+      </w:pPr>
+      <w:r>
+        <w:rPr>
+          <w:rtl w:val="0"/>
+        </w:rPr>
+        <w:t xml:space="preserve">De igual manera se observa que se tenían unas tareas ya iniciadas en el sprint 1, pero al comienzo del sprint 2 se logró acomodar el trabajo para evitar ir arrastrando más trabajo y que se vieran sobre poblados de actividades los sprints. Así también evitamos contratiempos y pudimos mantener la organización y el avance de las actividades en tiempo y forma.</w:t>
+      </w:r>
+    </w:p>
+    <w:p>
+      <w:pPr>
+        <w:rPr/>
+      </w:pPr>
+      <w:r>
+        <w:rPr/>
+        <w:drawing>
+          <wp:inline distB="114300" distT="114300" distL="114300" distR="114300">
+            <wp:extent cx="5972400" cy="3225800"/>
+            <wp:effectExtent b="0" l="0" r="0" t="0"/>
+            <wp:docPr id="20" name="image12.png"/>
+            <a:graphic>
+              <a:graphicData uri="http://schemas.openxmlformats.org/drawingml/2006/picture">
+                <pic:pic>
+                  <pic:nvPicPr>
+                    <pic:cNvPr id="0" name="image12.png"/>
+                    <pic:cNvPicPr preferRelativeResize="0"/>
+                  </pic:nvPicPr>
+                  <pic:blipFill>
+                    <a:blip r:embed="rId17"/>
+                    <a:srcRect b="0" l="0" r="0" t="0"/>
+                    <a:stretch>
+                      <a:fillRect/>
+                    </a:stretch>
+                  </pic:blipFill>
+                  <pic:spPr>
+                    <a:xfrm>
+                      <a:off x="0" y="0"/>
+                      <a:ext cx="5972400" cy="3225800"/>
+                    </a:xfrm>
+                    <a:prstGeom prst="rect"/>
+                    <a:ln/>
+                  </pic:spPr>
+                </pic:pic>
+              </a:graphicData>
+            </a:graphic>
+          </wp:inline>
+        </w:drawing>
+      </w:r>
+      <w:r>
+        <w:rPr>
+          <w:rtl w:val="0"/>
+        </w:rPr>
+      </w:r>
+    </w:p>
+    <w:p>
+      <w:pPr>
+        <w:rPr/>
+      </w:pPr>
+      <w:r>
+        <w:rPr>
+          <w:rtl w:val="0"/>
+        </w:rPr>
+        <w:t xml:space="preserve">Con la gráfica de velocidad vemos cómo se desarrollaron los movimientos de los sprints… planeando en gris y completado en verde.</w:t>
+      </w:r>
+    </w:p>
+    <w:p>
+      <w:pPr>
+        <w:pStyle w:val="Heading3"/>
+        <w:rPr/>
+      </w:pPr>
+      <w:bookmarkStart w:colFirst="0" w:colLast="0" w:name="_heading=h.q7gz5es20ujy" w:id="8"/>
+      <w:bookmarkEnd w:id="8"/>
+      <w:r>
         <w:rPr>
           <w:rtl w:val="0"/>
         </w:rPr>
@@ -1353,16 +1479,16 @@
           <wp:inline distB="114300" distT="114300" distL="114300" distR="114300">
             <wp:extent cx="5972400" cy="977900"/>
             <wp:effectExtent b="0" l="0" r="0" t="0"/>
-            <wp:docPr id="25" name="image8.png"/>
+            <wp:docPr id="21" name="image5.png"/>
             <a:graphic>
               <a:graphicData uri="http://schemas.openxmlformats.org/drawingml/2006/picture">
                 <pic:pic>
                   <pic:nvPicPr>
-                    <pic:cNvPr id="0" name="image8.png"/>
+                    <pic:cNvPr id="0" name="image5.png"/>
                     <pic:cNvPicPr preferRelativeResize="0"/>
                   </pic:nvPicPr>
                   <pic:blipFill>
-                    <a:blip r:embed="rId16"/>
+                    <a:blip r:embed="rId18"/>
                     <a:srcRect b="0" l="0" r="0" t="0"/>
                     <a:stretch>
                       <a:fillRect/>
@@ -1393,8 +1519,8 @@
         <w:pStyle w:val="Heading2"/>
         <w:rPr/>
       </w:pPr>
-      <w:bookmarkStart w:colFirst="0" w:colLast="0" w:name="_heading=h.il2xefxq7jeg" w:id="8"/>
-      <w:bookmarkEnd w:id="8"/>
+      <w:bookmarkStart w:colFirst="0" w:colLast="0" w:name="_heading=h.il2xefxq7jeg" w:id="9"/>
+      <w:bookmarkEnd w:id="9"/>
       <w:r>
         <w:rPr>
           <w:rtl w:val="0"/>
@@ -1406,7 +1532,7 @@
       <w:pPr>
         <w:rPr/>
       </w:pPr>
-      <w:hyperlink r:id="rId17">
+      <w:hyperlink r:id="rId19">
         <w:r>
           <w:rPr>
             <w:color w:val="1155cc"/>
@@ -1433,7 +1559,7 @@
         </w:rPr>
         <w:t xml:space="preserve">Visualización del prototipo del sitio: </w:t>
       </w:r>
-      <w:hyperlink r:id="rId18">
+      <w:hyperlink r:id="rId20">
         <w:r>
           <w:rPr>
             <w:color w:val="1155cc"/>
@@ -1508,7 +1634,7 @@
         </w:rPr>
         <w:t xml:space="preserve">[Archivo de video].  Recuperado de </w:t>
       </w:r>
-      <w:hyperlink r:id="rId19">
+      <w:hyperlink r:id="rId21">
         <w:r>
           <w:rPr>
             <w:color w:val="1155cc"/>
@@ -1548,7 +1674,7 @@
         </w:rPr>
         <w:t xml:space="preserve"> [Archivo de video].   Recuperado de </w:t>
       </w:r>
-      <w:hyperlink r:id="rId20">
+      <w:hyperlink r:id="rId22">
         <w:r>
           <w:rPr>
             <w:color w:val="1155cc"/>
@@ -1588,7 +1714,7 @@
         </w:rPr>
         <w:t xml:space="preserve">[Archivo de video].  Recuperado de </w:t>
       </w:r>
-      <w:hyperlink r:id="rId21">
+      <w:hyperlink r:id="rId23">
         <w:r>
           <w:rPr>
             <w:color w:val="1155cc"/>
@@ -1646,7 +1772,7 @@
       </w:r>
     </w:p>
     <w:sectPr>
-      <w:footerReference r:id="rId22" w:type="default"/>
+      <w:footerReference r:id="rId24" w:type="default"/>
       <w:pgSz w:h="15840" w:w="12240" w:orient="portrait"/>
       <w:pgMar w:bottom="1417.3228346456694" w:top="566.9291338582677" w:left="1417.3228346456694" w:right="1417.3228346456694" w:header="0" w:footer="0"/>
       <w:pgNumType w:start="1"/>
@@ -2810,7 +2936,7 @@
 
 <file path=customXML/item1.xml><?xml version="1.0" encoding="utf-8"?>
 <go:gDocsCustomXmlDataStorage xmlns:go="http://customooxmlschemas.google.com/" xmlns:r="http://schemas.openxmlformats.org/officeDocument/2006/relationships">
-  <go:docsCustomData xmlns:go="http://customooxmlschemas.google.com/" roundtripDataSignature="AMtx7miYJMOXx7W40/fYaSM3GuO3ZCi0+A==">AMUW2mXa8JJSWQHfPz83Xa/DeYMaLmKK3XxcTq35bbHkmYGgD9CiM0G7DRU6GKCFS1pgdoDOdqqavUTabFAjSBpwxll+SYsCNlVB76B5mvcXfuEgUuq2ft1LHPUuVjbddnsXE1eK5mcFOrMDT1Q97b8/037hi7EOmOyL+abmwn5CkS5g02gbxncb8J5SFH+utTxuOuFdz6QHsrlpFMfCe18s0fZLunwiCllGWaSCVlA8HX+RdePbgjAr75tRUjnMFYbTwxnv7DvD5Sw8Nnle0vEUWnQz5XaCAcyHxQZObGtxy6LIY4zoAKE=</go:docsCustomData>
+  <go:docsCustomData xmlns:go="http://customooxmlschemas.google.com/" roundtripDataSignature="AMtx7mgpYswv4ufAdoK0sfIbycTYt2MLKw==">AMUW2mUk8nPPDkSKk6FvogxwHfi+GsQDNvJPWbNW+MvQawNQugh1Pvvy3Zi5SZgG3QrOBA2FOtzxasIdqldl6acBSsk6zqt+PN6MwAapRwdL2ZVPxt80d4fnrW/xavt5O+9min8MNdMV3CP213qcjpHBMBRPooVrTJTZ5sBj2c+dR6iQaJ+6vpK6t+GRqQNyAfWHUFLNgVQiyBf01kolmGZBRLq1CGUWoATXV0iUrqY9ldXpDP+uzIODSi3+uFyuZvoNLgAjupBjrtEccURHZTsfPnNPNGdK+YrcjITMl+GZa/81WdiYGANdTNk+OKeQNWD4y4PzySla</go:docsCustomData>
 </go:gDocsCustomXmlDataStorage>
 </file>
 

</xml_diff>